<commit_message>
Edited Tech & Game Design Document.docx
</commit_message>
<xml_diff>
--- a/Documentation/Tech & Game Design Document.docx
+++ b/Documentation/Tech & Game Design Document.docx
@@ -219,8 +219,10 @@
         </w:numPr>
       </w:pPr>
       <w:r>
-        <w:t>Background</w:t>
-      </w:r>
+        <w:t>Eggs? (Chests)</w:t>
+      </w:r>
+      <w:bookmarkStart w:id="0" w:name="_GoBack"/>
+      <w:bookmarkEnd w:id="0"/>
     </w:p>
     <w:p>
       <w:pPr>
@@ -231,7 +233,7 @@
         </w:numPr>
       </w:pPr>
       <w:r>
-        <w:t>Walls</w:t>
+        <w:t>Background</w:t>
       </w:r>
     </w:p>
     <w:p>
@@ -243,10 +245,20 @@
         </w:numPr>
       </w:pPr>
       <w:r>
+        <w:t>Walls</w:t>
+      </w:r>
+    </w:p>
+    <w:p>
+      <w:pPr>
+        <w:pStyle w:val="ListParagraph"/>
+        <w:numPr>
+          <w:ilvl w:val="0"/>
+          <w:numId w:val="2"/>
+        </w:numPr>
+      </w:pPr>
+      <w:r>
         <w:t>Goal</w:t>
       </w:r>
-      <w:bookmarkStart w:id="0" w:name="_GoBack"/>
-      <w:bookmarkEnd w:id="0"/>
     </w:p>
     <w:sectPr>
       <w:pgSz w:w="12240" w:h="15840"/>

</xml_diff>

<commit_message>
Modified Tech & Game Design Document.docx
</commit_message>
<xml_diff>
--- a/Documentation/Tech & Game Design Document.docx
+++ b/Documentation/Tech & Game Design Document.docx
@@ -24,6 +24,9 @@
       </w:r>
       <w:r>
         <w:t>2019.3</w:t>
+      </w:r>
+      <w:r>
+        <w:t>.0f5</w:t>
       </w:r>
     </w:p>
     <w:p>
@@ -207,7 +210,12 @@
         </w:numPr>
       </w:pPr>
       <w:r>
-        <w:t>Seeds? (Coins)</w:t>
+        <w:t>Seeds</w:t>
+      </w:r>
+      <w:bookmarkStart w:id="0" w:name="_GoBack"/>
+      <w:bookmarkEnd w:id="0"/>
+      <w:r>
+        <w:t xml:space="preserve"> (Coins)</w:t>
       </w:r>
     </w:p>
     <w:p>
@@ -219,10 +227,11 @@
         </w:numPr>
       </w:pPr>
       <w:r>
-        <w:t>Eggs? (Chests)</w:t>
-      </w:r>
-      <w:bookmarkStart w:id="0" w:name="_GoBack"/>
-      <w:bookmarkEnd w:id="0"/>
+        <w:t>Eggs</w:t>
+      </w:r>
+      <w:r>
+        <w:t xml:space="preserve"> (Chests)</w:t>
+      </w:r>
     </w:p>
     <w:p>
       <w:pPr>
@@ -257,7 +266,7 @@
         </w:numPr>
       </w:pPr>
       <w:r>
-        <w:t>Goal</w:t>
+        <w:t>Nest (Goal)</w:t>
       </w:r>
     </w:p>
     <w:sectPr>

</xml_diff>

<commit_message>
Edited Tech & Game Design Document.docx & Zipped Project File
</commit_message>
<xml_diff>
--- a/Documentation/Tech & Game Design Document.docx
+++ b/Documentation/Tech & Game Design Document.docx
@@ -28,8 +28,6 @@
       <w:r>
         <w:t>.0f5</w:t>
       </w:r>
-      <w:bookmarkStart w:id="0" w:name="_GoBack"/>
-      <w:bookmarkEnd w:id="0"/>
     </w:p>
     <w:p>
       <w:r>
@@ -97,7 +95,20 @@
         <w:t>DOCUMENTATION – Documentation Documents</w:t>
       </w:r>
     </w:p>
-    <w:p/>
+    <w:p>
+      <w:r>
+        <w:t>CONTROL – Animation Controller</w:t>
+      </w:r>
+    </w:p>
+    <w:p>
+      <w:r>
+        <w:t>PREFAB – A Unity Prefab</w:t>
+      </w:r>
+    </w:p>
+    <w:p>
+      <w:bookmarkStart w:id="0" w:name="_GoBack"/>
+      <w:bookmarkEnd w:id="0"/>
+    </w:p>
     <w:p>
       <w:pPr>
         <w:pStyle w:val="Title"/>

</xml_diff>